<commit_message>
Deliverable II - Analysis and design document
</commit_message>
<xml_diff>
--- a/Project_Vision.docx
+++ b/Project_Vision.docx
@@ -22,14 +22,27 @@
           <w:rFonts w:ascii="Times New Roman" w:hAnsi="Times New Roman"/>
         </w:rPr>
       </w:pPr>
-      <w:fldSimple w:instr=" TITLE  \* MERGEFORMAT ">
-        <w:r>
-          <w:rPr>
-            <w:rFonts w:ascii="Times New Roman" w:hAnsi="Times New Roman"/>
-          </w:rPr>
-          <w:t>Vision</w:t>
-        </w:r>
-      </w:fldSimple>
+      <w:r>
+        <w:fldChar w:fldCharType="begin"/>
+      </w:r>
+      <w:r>
+        <w:instrText xml:space="preserve"> TITLE  \* MERGEFORMAT </w:instrText>
+      </w:r>
+      <w:r>
+        <w:fldChar w:fldCharType="separate"/>
+      </w:r>
+      <w:r>
+        <w:rPr>
+          <w:rFonts w:ascii="Times New Roman" w:hAnsi="Times New Roman"/>
+        </w:rPr>
+        <w:t>Vision</w:t>
+      </w:r>
+      <w:r>
+        <w:rPr>
+          <w:rFonts w:ascii="Times New Roman" w:hAnsi="Times New Roman"/>
+        </w:rPr>
+        <w:fldChar w:fldCharType="end"/>
+      </w:r>
     </w:p>
     <w:p>
       <w:pPr>
@@ -63,8 +76,6 @@
         </w:rPr>
         <w:t>2</w:t>
       </w:r>
-      <w:bookmarkStart w:id="0" w:name="_GoBack"/>
-      <w:bookmarkEnd w:id="0"/>
       <w:r>
         <w:rPr>
           <w:rFonts w:ascii="Times New Roman" w:hAnsi="Times New Roman"/>
@@ -86,7 +97,12 @@
     <w:p>
       <w:pPr>
         <w:sectPr>
-          <w:headerReference w:type="default" r:id="rId8"/>
+          <w:headerReference w:type="even" r:id="rId8"/>
+          <w:headerReference w:type="default" r:id="rId9"/>
+          <w:footerReference w:type="even" r:id="rId10"/>
+          <w:footerReference w:type="default" r:id="rId11"/>
+          <w:headerReference w:type="first" r:id="rId12"/>
+          <w:footerReference w:type="first" r:id="rId13"/>
           <w:pgSz w:w="12240" w:h="15840" w:code="1"/>
           <w:pgMar w:top="1440" w:right="1440" w:bottom="1440" w:left="1440" w:header="720" w:footer="720" w:gutter="0"/>
           <w:cols w:space="720"/>
@@ -1921,7 +1937,7 @@
           <w:sz w:val="24"/>
         </w:rPr>
       </w:pPr>
-      <w:hyperlink r:id="rId9" w:history="1">
+      <w:hyperlink r:id="rId14" w:history="1">
         <w:r>
           <w:rPr>
             <w:rStyle w:val="Hyperlink"/>
@@ -1942,7 +1958,7 @@
           <w:sz w:val="24"/>
         </w:rPr>
       </w:pPr>
-      <w:hyperlink r:id="rId10" w:history="1">
+      <w:hyperlink r:id="rId15" w:history="1">
         <w:r>
           <w:rPr>
             <w:rStyle w:val="Hyperlink"/>
@@ -1963,7 +1979,7 @@
           <w:sz w:val="24"/>
         </w:rPr>
       </w:pPr>
-      <w:hyperlink r:id="rId11" w:history="1">
+      <w:hyperlink r:id="rId16" w:history="1">
         <w:r>
           <w:rPr>
             <w:rStyle w:val="Hyperlink"/>
@@ -1984,7 +2000,7 @@
           <w:sz w:val="24"/>
         </w:rPr>
       </w:pPr>
-      <w:hyperlink r:id="rId12" w:history="1">
+      <w:hyperlink r:id="rId17" w:history="1">
         <w:r>
           <w:rPr>
             <w:rStyle w:val="Hyperlink"/>
@@ -3312,8 +3328,8 @@
       </w:pPr>
     </w:p>
     <w:sectPr>
-      <w:headerReference w:type="default" r:id="rId13"/>
-      <w:footerReference w:type="default" r:id="rId14"/>
+      <w:headerReference w:type="default" r:id="rId18"/>
+      <w:footerReference w:type="default" r:id="rId19"/>
       <w:pgSz w:w="12240" w:h="15840" w:code="1"/>
       <w:pgMar w:top="1440" w:right="1440" w:bottom="1440" w:left="1440" w:header="720" w:footer="720" w:gutter="0"/>
       <w:cols w:space="720"/>
@@ -3348,6 +3364,36 @@
 </file>
 
 <file path=word/footer1.xml><?xml version="1.0" encoding="utf-8"?>
+<w:ftr xmlns:wpc="http://schemas.microsoft.com/office/word/2010/wordprocessingCanvas" xmlns:cx="http://schemas.microsoft.com/office/drawing/2014/chartex" xmlns:cx1="http://schemas.microsoft.com/office/drawing/2015/9/8/chartex" xmlns:cx2="http://schemas.microsoft.com/office/drawing/2015/10/21/chartex" xmlns:cx3="http://schemas.microsoft.com/office/drawing/2016/5/9/chartex" xmlns:cx4="http://schemas.microsoft.com/office/drawing/2016/5/10/chartex" xmlns:cx5="http://schemas.microsoft.com/office/drawing/2016/5/11/chartex" xmlns:cx6="http://schemas.microsoft.com/office/drawing/2016/5/12/chartex" xmlns:cx7="http://schemas.microsoft.com/office/drawing/2016/5/13/chartex" xmlns:cx8="http://schemas.microsoft.com/office/drawing/2016/5/14/chartex" xmlns:mc="http://schemas.openxmlformats.org/markup-compatibility/2006" xmlns:aink="http://schemas.microsoft.com/office/drawing/2016/ink" xmlns:am3d="http://schemas.microsoft.com/office/drawing/2017/model3d" xmlns:o="urn:schemas-microsoft-com:office:office" xmlns:r="http://schemas.openxmlformats.org/officeDocument/2006/relationships" xmlns:m="http://schemas.openxmlformats.org/officeDocument/2006/math" xmlns:v="urn:schemas-microsoft-com:vml" xmlns:wp14="http://schemas.microsoft.com/office/word/2010/wordprocessingDrawing" xmlns:wp="http://schemas.openxmlformats.org/drawingml/2006/wordprocessingDrawing" xmlns:w10="urn:schemas-microsoft-com:office:word" xmlns:w="http://schemas.openxmlformats.org/wordprocessingml/2006/main" xmlns:w14="http://schemas.microsoft.com/office/word/2010/wordml" xmlns:w15="http://schemas.microsoft.com/office/word/2012/wordml" xmlns:w16cid="http://schemas.microsoft.com/office/word/2016/wordml/cid" xmlns:w16se="http://schemas.microsoft.com/office/word/2015/wordml/symex" xmlns:wpg="http://schemas.microsoft.com/office/word/2010/wordprocessingGroup" xmlns:wpi="http://schemas.microsoft.com/office/word/2010/wordprocessingInk" xmlns:wne="http://schemas.microsoft.com/office/word/2006/wordml" xmlns:wps="http://schemas.microsoft.com/office/word/2010/wordprocessingShape" mc:Ignorable="w14 w15 w16se w16cid wp14">
+  <w:p>
+    <w:pPr>
+      <w:pStyle w:val="Footer"/>
+    </w:pPr>
+  </w:p>
+</w:ftr>
+</file>
+
+<file path=word/footer2.xml><?xml version="1.0" encoding="utf-8"?>
+<w:ftr xmlns:wpc="http://schemas.microsoft.com/office/word/2010/wordprocessingCanvas" xmlns:cx="http://schemas.microsoft.com/office/drawing/2014/chartex" xmlns:cx1="http://schemas.microsoft.com/office/drawing/2015/9/8/chartex" xmlns:cx2="http://schemas.microsoft.com/office/drawing/2015/10/21/chartex" xmlns:cx3="http://schemas.microsoft.com/office/drawing/2016/5/9/chartex" xmlns:cx4="http://schemas.microsoft.com/office/drawing/2016/5/10/chartex" xmlns:cx5="http://schemas.microsoft.com/office/drawing/2016/5/11/chartex" xmlns:cx6="http://schemas.microsoft.com/office/drawing/2016/5/12/chartex" xmlns:cx7="http://schemas.microsoft.com/office/drawing/2016/5/13/chartex" xmlns:cx8="http://schemas.microsoft.com/office/drawing/2016/5/14/chartex" xmlns:mc="http://schemas.openxmlformats.org/markup-compatibility/2006" xmlns:aink="http://schemas.microsoft.com/office/drawing/2016/ink" xmlns:am3d="http://schemas.microsoft.com/office/drawing/2017/model3d" xmlns:o="urn:schemas-microsoft-com:office:office" xmlns:r="http://schemas.openxmlformats.org/officeDocument/2006/relationships" xmlns:m="http://schemas.openxmlformats.org/officeDocument/2006/math" xmlns:v="urn:schemas-microsoft-com:vml" xmlns:wp14="http://schemas.microsoft.com/office/word/2010/wordprocessingDrawing" xmlns:wp="http://schemas.openxmlformats.org/drawingml/2006/wordprocessingDrawing" xmlns:w10="urn:schemas-microsoft-com:office:word" xmlns:w="http://schemas.openxmlformats.org/wordprocessingml/2006/main" xmlns:w14="http://schemas.microsoft.com/office/word/2010/wordml" xmlns:w15="http://schemas.microsoft.com/office/word/2012/wordml" xmlns:w16cid="http://schemas.microsoft.com/office/word/2016/wordml/cid" xmlns:w16se="http://schemas.microsoft.com/office/word/2015/wordml/symex" xmlns:wpg="http://schemas.microsoft.com/office/word/2010/wordprocessingGroup" xmlns:wpi="http://schemas.microsoft.com/office/word/2010/wordprocessingInk" xmlns:wne="http://schemas.microsoft.com/office/word/2006/wordml" xmlns:wps="http://schemas.microsoft.com/office/word/2010/wordprocessingShape" mc:Ignorable="w14 w15 w16se w16cid wp14">
+  <w:p>
+    <w:pPr>
+      <w:pStyle w:val="Footer"/>
+    </w:pPr>
+  </w:p>
+</w:ftr>
+</file>
+
+<file path=word/footer3.xml><?xml version="1.0" encoding="utf-8"?>
+<w:ftr xmlns:wpc="http://schemas.microsoft.com/office/word/2010/wordprocessingCanvas" xmlns:cx="http://schemas.microsoft.com/office/drawing/2014/chartex" xmlns:cx1="http://schemas.microsoft.com/office/drawing/2015/9/8/chartex" xmlns:cx2="http://schemas.microsoft.com/office/drawing/2015/10/21/chartex" xmlns:cx3="http://schemas.microsoft.com/office/drawing/2016/5/9/chartex" xmlns:cx4="http://schemas.microsoft.com/office/drawing/2016/5/10/chartex" xmlns:cx5="http://schemas.microsoft.com/office/drawing/2016/5/11/chartex" xmlns:cx6="http://schemas.microsoft.com/office/drawing/2016/5/12/chartex" xmlns:cx7="http://schemas.microsoft.com/office/drawing/2016/5/13/chartex" xmlns:cx8="http://schemas.microsoft.com/office/drawing/2016/5/14/chartex" xmlns:mc="http://schemas.openxmlformats.org/markup-compatibility/2006" xmlns:aink="http://schemas.microsoft.com/office/drawing/2016/ink" xmlns:am3d="http://schemas.microsoft.com/office/drawing/2017/model3d" xmlns:o="urn:schemas-microsoft-com:office:office" xmlns:r="http://schemas.openxmlformats.org/officeDocument/2006/relationships" xmlns:m="http://schemas.openxmlformats.org/officeDocument/2006/math" xmlns:v="urn:schemas-microsoft-com:vml" xmlns:wp14="http://schemas.microsoft.com/office/word/2010/wordprocessingDrawing" xmlns:wp="http://schemas.openxmlformats.org/drawingml/2006/wordprocessingDrawing" xmlns:w10="urn:schemas-microsoft-com:office:word" xmlns:w="http://schemas.openxmlformats.org/wordprocessingml/2006/main" xmlns:w14="http://schemas.microsoft.com/office/word/2010/wordml" xmlns:w15="http://schemas.microsoft.com/office/word/2012/wordml" xmlns:w16cid="http://schemas.microsoft.com/office/word/2016/wordml/cid" xmlns:w16se="http://schemas.microsoft.com/office/word/2015/wordml/symex" xmlns:wpg="http://schemas.microsoft.com/office/word/2010/wordprocessingGroup" xmlns:wpi="http://schemas.microsoft.com/office/word/2010/wordprocessingInk" xmlns:wne="http://schemas.microsoft.com/office/word/2006/wordml" xmlns:wps="http://schemas.microsoft.com/office/word/2010/wordprocessingShape" mc:Ignorable="w14 w15 w16se w16cid wp14">
+  <w:p>
+    <w:pPr>
+      <w:pStyle w:val="Footer"/>
+    </w:pPr>
+  </w:p>
+</w:ftr>
+</file>
+
+<file path=word/footer4.xml><?xml version="1.0" encoding="utf-8"?>
 <w:ftr xmlns:wpc="http://schemas.microsoft.com/office/word/2010/wordprocessingCanvas" xmlns:cx="http://schemas.microsoft.com/office/drawing/2014/chartex" xmlns:cx1="http://schemas.microsoft.com/office/drawing/2015/9/8/chartex" xmlns:cx2="http://schemas.microsoft.com/office/drawing/2015/10/21/chartex" xmlns:cx3="http://schemas.microsoft.com/office/drawing/2016/5/9/chartex" xmlns:cx4="http://schemas.microsoft.com/office/drawing/2016/5/10/chartex" xmlns:cx5="http://schemas.microsoft.com/office/drawing/2016/5/11/chartex" xmlns:cx6="http://schemas.microsoft.com/office/drawing/2016/5/12/chartex" xmlns:cx7="http://schemas.microsoft.com/office/drawing/2016/5/13/chartex" xmlns:cx8="http://schemas.microsoft.com/office/drawing/2016/5/14/chartex" xmlns:mc="http://schemas.openxmlformats.org/markup-compatibility/2006" xmlns:aink="http://schemas.microsoft.com/office/drawing/2016/ink" xmlns:am3d="http://schemas.microsoft.com/office/drawing/2017/model3d" xmlns:o="urn:schemas-microsoft-com:office:office" xmlns:r="http://schemas.openxmlformats.org/officeDocument/2006/relationships" xmlns:m="http://schemas.openxmlformats.org/officeDocument/2006/math" xmlns:v="urn:schemas-microsoft-com:vml" xmlns:wp14="http://schemas.microsoft.com/office/word/2010/wordprocessingDrawing" xmlns:wp="http://schemas.openxmlformats.org/drawingml/2006/wordprocessingDrawing" xmlns:w10="urn:schemas-microsoft-com:office:word" xmlns:w="http://schemas.openxmlformats.org/wordprocessingml/2006/main" xmlns:w14="http://schemas.microsoft.com/office/word/2010/wordml" xmlns:w15="http://schemas.microsoft.com/office/word/2012/wordml" xmlns:w16cid="http://schemas.microsoft.com/office/word/2016/wordml/cid" xmlns:w16se="http://schemas.microsoft.com/office/word/2015/wordml/symex" xmlns:wpg="http://schemas.microsoft.com/office/word/2010/wordprocessingGroup" xmlns:wpi="http://schemas.microsoft.com/office/word/2010/wordprocessingInk" xmlns:wne="http://schemas.microsoft.com/office/word/2006/wordml" xmlns:wps="http://schemas.microsoft.com/office/word/2010/wordprocessingShape" mc:Ignorable="w14 w15 w16se w16cid wp14">
   <w:tbl>
     <w:tblPr>
@@ -3526,14 +3572,14 @@
 <w:hdr xmlns:wpc="http://schemas.microsoft.com/office/word/2010/wordprocessingCanvas" xmlns:cx="http://schemas.microsoft.com/office/drawing/2014/chartex" xmlns:cx1="http://schemas.microsoft.com/office/drawing/2015/9/8/chartex" xmlns:cx2="http://schemas.microsoft.com/office/drawing/2015/10/21/chartex" xmlns:cx3="http://schemas.microsoft.com/office/drawing/2016/5/9/chartex" xmlns:cx4="http://schemas.microsoft.com/office/drawing/2016/5/10/chartex" xmlns:cx5="http://schemas.microsoft.com/office/drawing/2016/5/11/chartex" xmlns:cx6="http://schemas.microsoft.com/office/drawing/2016/5/12/chartex" xmlns:cx7="http://schemas.microsoft.com/office/drawing/2016/5/13/chartex" xmlns:cx8="http://schemas.microsoft.com/office/drawing/2016/5/14/chartex" xmlns:mc="http://schemas.openxmlformats.org/markup-compatibility/2006" xmlns:aink="http://schemas.microsoft.com/office/drawing/2016/ink" xmlns:am3d="http://schemas.microsoft.com/office/drawing/2017/model3d" xmlns:o="urn:schemas-microsoft-com:office:office" xmlns:r="http://schemas.openxmlformats.org/officeDocument/2006/relationships" xmlns:m="http://schemas.openxmlformats.org/officeDocument/2006/math" xmlns:v="urn:schemas-microsoft-com:vml" xmlns:wp14="http://schemas.microsoft.com/office/word/2010/wordprocessingDrawing" xmlns:wp="http://schemas.openxmlformats.org/drawingml/2006/wordprocessingDrawing" xmlns:w10="urn:schemas-microsoft-com:office:word" xmlns:w="http://schemas.openxmlformats.org/wordprocessingml/2006/main" xmlns:w14="http://schemas.microsoft.com/office/word/2010/wordml" xmlns:w15="http://schemas.microsoft.com/office/word/2012/wordml" xmlns:w16cid="http://schemas.microsoft.com/office/word/2016/wordml/cid" xmlns:w16se="http://schemas.microsoft.com/office/word/2015/wordml/symex" xmlns:wpg="http://schemas.microsoft.com/office/word/2010/wordprocessingGroup" xmlns:wpi="http://schemas.microsoft.com/office/word/2010/wordprocessingInk" xmlns:wne="http://schemas.microsoft.com/office/word/2006/wordml" xmlns:wps="http://schemas.microsoft.com/office/word/2010/wordprocessingShape" mc:Ignorable="w14 w15 w16se w16cid wp14">
   <w:p>
     <w:pPr>
-      <w:pBdr>
-        <w:top w:val="single" w:sz="6" w:space="1" w:color="auto"/>
-      </w:pBdr>
-      <w:rPr>
-        <w:sz w:val="24"/>
-      </w:rPr>
+      <w:pStyle w:val="Header"/>
     </w:pPr>
   </w:p>
+</w:hdr>
+</file>
+
+<file path=word/header2.xml><?xml version="1.0" encoding="utf-8"?>
+<w:hdr xmlns:wpc="http://schemas.microsoft.com/office/word/2010/wordprocessingCanvas" xmlns:cx="http://schemas.microsoft.com/office/drawing/2014/chartex" xmlns:cx1="http://schemas.microsoft.com/office/drawing/2015/9/8/chartex" xmlns:cx2="http://schemas.microsoft.com/office/drawing/2015/10/21/chartex" xmlns:cx3="http://schemas.microsoft.com/office/drawing/2016/5/9/chartex" xmlns:cx4="http://schemas.microsoft.com/office/drawing/2016/5/10/chartex" xmlns:cx5="http://schemas.microsoft.com/office/drawing/2016/5/11/chartex" xmlns:cx6="http://schemas.microsoft.com/office/drawing/2016/5/12/chartex" xmlns:cx7="http://schemas.microsoft.com/office/drawing/2016/5/13/chartex" xmlns:cx8="http://schemas.microsoft.com/office/drawing/2016/5/14/chartex" xmlns:mc="http://schemas.openxmlformats.org/markup-compatibility/2006" xmlns:aink="http://schemas.microsoft.com/office/drawing/2016/ink" xmlns:am3d="http://schemas.microsoft.com/office/drawing/2017/model3d" xmlns:o="urn:schemas-microsoft-com:office:office" xmlns:r="http://schemas.openxmlformats.org/officeDocument/2006/relationships" xmlns:m="http://schemas.openxmlformats.org/officeDocument/2006/math" xmlns:v="urn:schemas-microsoft-com:vml" xmlns:wp14="http://schemas.microsoft.com/office/word/2010/wordprocessingDrawing" xmlns:wp="http://schemas.openxmlformats.org/drawingml/2006/wordprocessingDrawing" xmlns:w10="urn:schemas-microsoft-com:office:word" xmlns:w="http://schemas.openxmlformats.org/wordprocessingml/2006/main" xmlns:w14="http://schemas.microsoft.com/office/word/2010/wordml" xmlns:w15="http://schemas.microsoft.com/office/word/2012/wordml" xmlns:w16cid="http://schemas.microsoft.com/office/word/2016/wordml/cid" xmlns:w16se="http://schemas.microsoft.com/office/word/2015/wordml/symex" xmlns:wpg="http://schemas.microsoft.com/office/word/2010/wordprocessingGroup" xmlns:wpi="http://schemas.microsoft.com/office/word/2010/wordprocessingInk" xmlns:wne="http://schemas.microsoft.com/office/word/2006/wordml" xmlns:wps="http://schemas.microsoft.com/office/word/2010/wordprocessingShape" mc:Ignorable="w14 w15 w16se w16cid wp14">
   <w:p>
     <w:pPr>
       <w:pBdr>
@@ -3572,7 +3618,16 @@
         <w:sz w:val="36"/>
         <w:lang w:val="ro-RO"/>
       </w:rPr>
-      <w:t xml:space="preserve">ș </w:t>
+      <w:t>s</w:t>
+    </w:r>
+    <w:r>
+      <w:rPr>
+        <w:rFonts w:ascii="Arial" w:hAnsi="Arial"/>
+        <w:b/>
+        <w:sz w:val="36"/>
+        <w:lang w:val="ro-RO"/>
+      </w:rPr>
+      <w:t xml:space="preserve"> </w:t>
     </w:r>
     <w:r>
       <w:rPr>
@@ -3637,31 +3692,22 @@
       </w:pBdr>
       <w:jc w:val="right"/>
       <w:rPr>
-        <w:rFonts w:ascii="Arial" w:hAnsi="Arial"/>
-        <w:b/>
-        <w:sz w:val="36"/>
+        <w:sz w:val="24"/>
       </w:rPr>
     </w:pPr>
-    <w:r>
-      <w:rPr>
-        <w:rFonts w:ascii="Arial" w:hAnsi="Arial"/>
-        <w:b/>
-        <w:sz w:val="36"/>
-      </w:rPr>
-      <w:t>Gr. 30432</w:t>
-    </w:r>
   </w:p>
   <w:p>
     <w:pPr>
-      <w:pBdr>
-        <w:bottom w:val="single" w:sz="6" w:space="1" w:color="auto"/>
-      </w:pBdr>
-      <w:jc w:val="right"/>
-      <w:rPr>
-        <w:sz w:val="24"/>
-      </w:rPr>
+      <w:pStyle w:val="Header"/>
     </w:pPr>
+    <w:bookmarkStart w:id="0" w:name="_GoBack"/>
+    <w:bookmarkEnd w:id="0"/>
   </w:p>
+</w:hdr>
+</file>
+
+<file path=word/header3.xml><?xml version="1.0" encoding="utf-8"?>
+<w:hdr xmlns:wpc="http://schemas.microsoft.com/office/word/2010/wordprocessingCanvas" xmlns:cx="http://schemas.microsoft.com/office/drawing/2014/chartex" xmlns:cx1="http://schemas.microsoft.com/office/drawing/2015/9/8/chartex" xmlns:cx2="http://schemas.microsoft.com/office/drawing/2015/10/21/chartex" xmlns:cx3="http://schemas.microsoft.com/office/drawing/2016/5/9/chartex" xmlns:cx4="http://schemas.microsoft.com/office/drawing/2016/5/10/chartex" xmlns:cx5="http://schemas.microsoft.com/office/drawing/2016/5/11/chartex" xmlns:cx6="http://schemas.microsoft.com/office/drawing/2016/5/12/chartex" xmlns:cx7="http://schemas.microsoft.com/office/drawing/2016/5/13/chartex" xmlns:cx8="http://schemas.microsoft.com/office/drawing/2016/5/14/chartex" xmlns:mc="http://schemas.openxmlformats.org/markup-compatibility/2006" xmlns:aink="http://schemas.microsoft.com/office/drawing/2016/ink" xmlns:am3d="http://schemas.microsoft.com/office/drawing/2017/model3d" xmlns:o="urn:schemas-microsoft-com:office:office" xmlns:r="http://schemas.openxmlformats.org/officeDocument/2006/relationships" xmlns:m="http://schemas.openxmlformats.org/officeDocument/2006/math" xmlns:v="urn:schemas-microsoft-com:vml" xmlns:wp14="http://schemas.microsoft.com/office/word/2010/wordprocessingDrawing" xmlns:wp="http://schemas.openxmlformats.org/drawingml/2006/wordprocessingDrawing" xmlns:w10="urn:schemas-microsoft-com:office:word" xmlns:w="http://schemas.openxmlformats.org/wordprocessingml/2006/main" xmlns:w14="http://schemas.microsoft.com/office/word/2010/wordml" xmlns:w15="http://schemas.microsoft.com/office/word/2012/wordml" xmlns:w16cid="http://schemas.microsoft.com/office/word/2016/wordml/cid" xmlns:w16se="http://schemas.microsoft.com/office/word/2015/wordml/symex" xmlns:wpg="http://schemas.microsoft.com/office/word/2010/wordprocessingGroup" xmlns:wpi="http://schemas.microsoft.com/office/word/2010/wordprocessingInk" xmlns:wne="http://schemas.microsoft.com/office/word/2006/wordml" xmlns:wps="http://schemas.microsoft.com/office/word/2010/wordprocessingShape" mc:Ignorable="w14 w15 w16se w16cid wp14">
   <w:p>
     <w:pPr>
       <w:pStyle w:val="Header"/>
@@ -3670,7 +3716,7 @@
 </w:hdr>
 </file>
 
-<file path=word/header2.xml><?xml version="1.0" encoding="utf-8"?>
+<file path=word/header4.xml><?xml version="1.0" encoding="utf-8"?>
 <w:hdr xmlns:wpc="http://schemas.microsoft.com/office/word/2010/wordprocessingCanvas" xmlns:cx="http://schemas.microsoft.com/office/drawing/2014/chartex" xmlns:cx1="http://schemas.microsoft.com/office/drawing/2015/9/8/chartex" xmlns:cx2="http://schemas.microsoft.com/office/drawing/2015/10/21/chartex" xmlns:cx3="http://schemas.microsoft.com/office/drawing/2016/5/9/chartex" xmlns:cx4="http://schemas.microsoft.com/office/drawing/2016/5/10/chartex" xmlns:cx5="http://schemas.microsoft.com/office/drawing/2016/5/11/chartex" xmlns:cx6="http://schemas.microsoft.com/office/drawing/2016/5/12/chartex" xmlns:cx7="http://schemas.microsoft.com/office/drawing/2016/5/13/chartex" xmlns:cx8="http://schemas.microsoft.com/office/drawing/2016/5/14/chartex" xmlns:mc="http://schemas.openxmlformats.org/markup-compatibility/2006" xmlns:aink="http://schemas.microsoft.com/office/drawing/2016/ink" xmlns:am3d="http://schemas.microsoft.com/office/drawing/2017/model3d" xmlns:o="urn:schemas-microsoft-com:office:office" xmlns:r="http://schemas.openxmlformats.org/officeDocument/2006/relationships" xmlns:m="http://schemas.openxmlformats.org/officeDocument/2006/math" xmlns:v="urn:schemas-microsoft-com:vml" xmlns:wp14="http://schemas.microsoft.com/office/word/2010/wordprocessingDrawing" xmlns:wp="http://schemas.openxmlformats.org/drawingml/2006/wordprocessingDrawing" xmlns:w10="urn:schemas-microsoft-com:office:word" xmlns:w="http://schemas.openxmlformats.org/wordprocessingml/2006/main" xmlns:w14="http://schemas.microsoft.com/office/word/2010/wordml" xmlns:w15="http://schemas.microsoft.com/office/word/2012/wordml" xmlns:w16cid="http://schemas.microsoft.com/office/word/2016/wordml/cid" xmlns:w16se="http://schemas.microsoft.com/office/word/2015/wordml/symex" xmlns:wpg="http://schemas.microsoft.com/office/word/2010/wordprocessingGroup" xmlns:wpi="http://schemas.microsoft.com/office/word/2010/wordprocessingInk" xmlns:wne="http://schemas.microsoft.com/office/word/2006/wordml" xmlns:wps="http://schemas.microsoft.com/office/word/2010/wordprocessingShape" mc:Ignorable="w14 w15 w16se w16cid wp14">
   <w:tbl>
     <w:tblPr>
@@ -3731,11 +3777,21 @@
           <w:tcW w:w="6379" w:type="dxa"/>
         </w:tcPr>
         <w:p>
-          <w:fldSimple w:instr=" TITLE  \* MERGEFORMAT ">
-            <w:r>
-              <w:t>Vision</w:t>
-            </w:r>
-          </w:fldSimple>
+          <w:r>
+            <w:fldChar w:fldCharType="begin"/>
+          </w:r>
+          <w:r>
+            <w:instrText xml:space="preserve"> TITLE  \* MERGEFORMAT </w:instrText>
+          </w:r>
+          <w:r>
+            <w:fldChar w:fldCharType="separate"/>
+          </w:r>
+          <w:r>
+            <w:t>Vision</w:t>
+          </w:r>
+          <w:r>
+            <w:fldChar w:fldCharType="end"/>
+          </w:r>
         </w:p>
       </w:tc>
       <w:tc>
@@ -6537,7 +6593,7 @@
 </file>
 
 <file path=customXml/itemProps1.xml><?xml version="1.0" encoding="utf-8"?>
-<ds:datastoreItem xmlns:ds="http://schemas.openxmlformats.org/officeDocument/2006/customXml" ds:itemID="{5F5AB652-4E52-4803-8B65-6126101C6724}">
+<ds:datastoreItem xmlns:ds="http://schemas.openxmlformats.org/officeDocument/2006/customXml" ds:itemID="{B083628C-A09B-4C46-8E99-769A75DD6369}">
   <ds:schemaRefs>
     <ds:schemaRef ds:uri="http://schemas.openxmlformats.org/officeDocument/2006/bibliography"/>
   </ds:schemaRefs>

</xml_diff>